<commit_message>
Penambahan dan Update API Engine, Dokumentasi API Engine, serta Penambahan Model Database
</commit_message>
<xml_diff>
--- a/Documentation/Documents/Blue Print/API Documents/authentication/authentication.general.setLogin (v.1-r.1).docx
+++ b/Documentation/Documents/Blue Print/API Documents/authentication/authentication.general.setLogin (v.1-r.1).docx
@@ -7166,23 +7166,7 @@
                                 <w:sz w:val="28"/>
                                 <w:szCs w:val="28"/>
                               </w:rPr>
-                              <w:t>Request Code (</w:t>
-                            </w:r>
-                            <w:r>
-                              <w:rPr>
-                                <w:b/>
-                                <w:sz w:val="28"/>
-                                <w:szCs w:val="28"/>
-                              </w:rPr>
-                              <w:t>JavaScript</w:t>
-                            </w:r>
-                            <w:r>
-                              <w:rPr>
-                                <w:b/>
-                                <w:sz w:val="28"/>
-                                <w:szCs w:val="28"/>
-                              </w:rPr>
-                              <w:t xml:space="preserve"> Syntax)  </w:t>
+                              <w:t xml:space="preserve">Request Code (JavaScript Syntax)  </w:t>
                             </w:r>
                             <w:r>
                               <w:rPr>
@@ -7530,12 +7514,6 @@
           <w:sz w:val="16"/>
         </w:rPr>
         <w:tab/>
-      </w:r>
-      <w:r>
-        <w:rPr>
-          <w:rFonts w:ascii="Courier New" w:hAnsi="Courier New" w:cs="Courier New"/>
-          <w:sz w:val="16"/>
-        </w:rPr>
         <w:t>"version":</w:t>
       </w:r>
       <w:r>
@@ -12058,7 +12036,27 @@
           <w:sz w:val="24"/>
           <w:u w:val="single"/>
         </w:rPr>
-        <w:t>\App\Helpers\ZhtHelper\System\FrontEnd\Helper_APICall::setCallAPIGatewayJQuery</w:t>
+        <w:t>\App\Helpers\ZhtHelper\System\FrontEnd\Helper_APICall::setCallAPI</w:t>
+      </w:r>
+      <w:r>
+        <w:rPr>
+          <w:rFonts w:cs="Courier New"/>
+          <w:b/>
+          <w:sz w:val="24"/>
+          <w:u w:val="single"/>
+        </w:rPr>
+        <w:t>Authentication</w:t>
+      </w:r>
+      <w:bookmarkStart w:id="0" w:name="_GoBack"/>
+      <w:bookmarkEnd w:id="0"/>
+      <w:r>
+        <w:rPr>
+          <w:rFonts w:cs="Courier New"/>
+          <w:b/>
+          <w:sz w:val="24"/>
+          <w:u w:val="single"/>
+        </w:rPr>
+        <w:t>JQuery</w:t>
       </w:r>
       <w:r>
         <w:rPr>
@@ -13948,6 +13946,7 @@
           <w:rFonts w:ascii="Courier New" w:hAnsi="Courier New" w:cs="Courier New"/>
           <w:sz w:val="16"/>
         </w:rPr>
+        <w:lastRenderedPageBreak/>
         <w:tab/>
       </w:r>
       <w:r>
@@ -14022,7 +14021,6 @@
           <w:rFonts w:ascii="Courier New" w:hAnsi="Courier New" w:cs="Courier New"/>
           <w:sz w:val="16"/>
         </w:rPr>
-        <w:lastRenderedPageBreak/>
         <w:tab/>
       </w:r>
       <w:r>
@@ -18660,6 +18658,7 @@
           <w:sz w:val="16"/>
           <w:szCs w:val="20"/>
         </w:rPr>
+        <w:lastRenderedPageBreak/>
         <w:tab/>
       </w:r>
       <w:r>
@@ -18756,7 +18755,6 @@
           <w:sz w:val="16"/>
           <w:szCs w:val="20"/>
         </w:rPr>
-        <w:lastRenderedPageBreak/>
         <w:tab/>
       </w:r>
       <w:r>
@@ -19155,23 +19153,7 @@
                                 <w:sz w:val="28"/>
                                 <w:szCs w:val="28"/>
                               </w:rPr>
-                              <w:t xml:space="preserve">Success Response Example </w:t>
-                            </w:r>
-                            <w:r>
-                              <w:rPr>
-                                <w:b/>
-                                <w:sz w:val="28"/>
-                                <w:szCs w:val="28"/>
-                              </w:rPr>
-                              <w:t>(JSON</w:t>
-                            </w:r>
-                            <w:r>
-                              <w:rPr>
-                                <w:b/>
-                                <w:sz w:val="28"/>
-                                <w:szCs w:val="28"/>
-                              </w:rPr>
-                              <w:t xml:space="preserve"> Syntax)  </w:t>
+                              <w:t xml:space="preserve">Success Response Example (JSON Syntax)  </w:t>
                             </w:r>
                             <w:r>
                               <w:rPr>
@@ -21889,15 +21871,6 @@
           <w:szCs w:val="20"/>
         </w:rPr>
         <w:tab/>
-      </w:r>
-      <w:bookmarkStart w:id="0" w:name="_GoBack"/>
-      <w:bookmarkEnd w:id="0"/>
-      <w:r>
-        <w:rPr>
-          <w:rFonts w:ascii="Courier New" w:hAnsi="Courier New" w:cs="Courier New"/>
-          <w:sz w:val="16"/>
-          <w:szCs w:val="20"/>
-        </w:rPr>
         <w:t>}</w:t>
       </w:r>
     </w:p>
@@ -23387,7 +23360,7 @@
               <w:noProof/>
               <w:sz w:val="32"/>
             </w:rPr>
-            <w:t>5</w:t>
+            <w:t>6</w:t>
           </w:r>
           <w:r>
             <w:rPr>
@@ -27242,7 +27215,7 @@
 </file>
 
 <file path=customXml/itemProps1.xml><?xml version="1.0" encoding="utf-8"?>
-<ds:datastoreItem xmlns:ds="http://schemas.openxmlformats.org/officeDocument/2006/customXml" ds:itemID="{76CAF5BC-412D-485E-B5C1-4FCE42076AE2}">
+<ds:datastoreItem xmlns:ds="http://schemas.openxmlformats.org/officeDocument/2006/customXml" ds:itemID="{1BB9CBC7-CBD1-4F97-8AFD-BDCD3DBAA510}">
   <ds:schemaRefs>
     <ds:schemaRef ds:uri="http://schemas.openxmlformats.org/officeDocument/2006/bibliography"/>
   </ds:schemaRefs>

</xml_diff>

<commit_message>
Penyesuaian Dokumen API Authentikasi
</commit_message>
<xml_diff>
--- a/Documentation/Documents/Blue Print/API Documents/authentication/authentication.general.setLogin (v.1-r.1).docx
+++ b/Documentation/Documents/Blue Print/API Documents/authentication/authentication.general.setLogin (v.1-r.1).docx
@@ -9991,7 +9991,7 @@
           <w:color w:val="00B050"/>
           <w:sz w:val="16"/>
         </w:rPr>
-        <w:t>teguh.pratama</w:t>
+        <w:t>sysadmin</w:t>
       </w:r>
       <w:r>
         <w:rPr>
@@ -10072,7 +10072,7 @@
           <w:color w:val="00B050"/>
           <w:sz w:val="16"/>
         </w:rPr>
-        <w:t>teguhpratama789</w:t>
+        <w:t>sysadmin1234</w:t>
       </w:r>
       <w:r>
         <w:rPr>
@@ -10643,7 +10643,7 @@
           <w:color w:val="00B050"/>
           <w:sz w:val="16"/>
         </w:rPr>
-        <w:t>teguh.pratama</w:t>
+        <w:t>sysadmin</w:t>
       </w:r>
       <w:r>
         <w:rPr>
@@ -10735,7 +10735,7 @@
           <w:color w:val="00B050"/>
           <w:sz w:val="16"/>
         </w:rPr>
-        <w:t>teguhpratama789</w:t>
+        <w:t>sysadmin1234</w:t>
       </w:r>
       <w:r>
         <w:rPr>
@@ -11210,6 +11210,8 @@
           <w:sz w:val="16"/>
         </w:rPr>
       </w:pPr>
+      <w:bookmarkStart w:id="0" w:name="_GoBack"/>
+      <w:bookmarkEnd w:id="0"/>
     </w:p>
     <w:p>
       <w:pPr>
@@ -15645,8 +15647,6 @@
           <w:szCs w:val="20"/>
         </w:rPr>
       </w:pPr>
-      <w:bookmarkStart w:id="0" w:name="_GoBack"/>
-      <w:bookmarkEnd w:id="0"/>
     </w:p>
     <w:p>
       <w:pPr>
@@ -20471,7 +20471,7 @@
               <w:noProof/>
               <w:sz w:val="32"/>
             </w:rPr>
-            <w:t>5</w:t>
+            <w:t>3</w:t>
           </w:r>
           <w:r>
             <w:rPr>
@@ -24326,7 +24326,7 @@
 </file>
 
 <file path=customXml/itemProps1.xml><?xml version="1.0" encoding="utf-8"?>
-<ds:datastoreItem xmlns:ds="http://schemas.openxmlformats.org/officeDocument/2006/customXml" ds:itemID="{329C457C-2E5D-45BD-8CBE-6B9C8B6F5D74}">
+<ds:datastoreItem xmlns:ds="http://schemas.openxmlformats.org/officeDocument/2006/customXml" ds:itemID="{956F38FC-C510-4278-9979-F4062E0C184C}">
   <ds:schemaRefs>
     <ds:schemaRef ds:uri="http://schemas.openxmlformats.org/officeDocument/2006/bibliography"/>
   </ds:schemaRefs>

</xml_diff>